<commit_message>
some fixes with report downloadings
</commit_message>
<xml_diff>
--- a/server/reports/report_1.docx
+++ b/server/reports/report_1.docx
@@ -4,25 +4,29 @@
   <w:body>
     <w:p>
       <w:pPr>
-        <w:pStyle w:val="Title"/>
+        <w:jc w:val="center"/>
       </w:pPr>
       <w:r>
+        <w:rPr>
+          <w:b/>
+        </w:rPr>
         <w:t>Заявка системному администратору</w:t>
       </w:r>
     </w:p>
     <w:p>
       <w:r>
-        <w:t>Заголовок проблемы: Устранение технических неполадок</w:t>
+        <w:t xml:space="preserve">Заголовок проблемы: </w:t>
+      </w:r>
+      <w:r>
+        <w:rPr>
+          <w:b/>
+        </w:rPr>
+        <w:t>Устранение технических неполадок</w:t>
       </w:r>
     </w:p>
     <w:p>
       <w:r>
         <w:t>Номер аудитории: 42</w:t>
-      </w:r>
-    </w:p>
-    <w:p>
-      <w:r>
-        <w:t xml:space="preserve">Описание проблемы: </w:t>
       </w:r>
     </w:p>
     <w:p>
@@ -37,12 +41,24 @@
     </w:p>
     <w:p>
       <w:r>
-        <w:t>ФИО заказчика: Землянов Даниил</w:t>
+        <w:t xml:space="preserve">ФИО заказчика: </w:t>
+      </w:r>
+      <w:r>
+        <w:rPr>
+          <w:b/>
+        </w:rPr>
+        <w:t>Землянов Даниил</w:t>
       </w:r>
     </w:p>
     <w:p>
       <w:r>
-        <w:t>ФИО исполнителя: Валерий Викторович</w:t>
+        <w:t xml:space="preserve">ФИО исполнителя: </w:t>
+      </w:r>
+      <w:r>
+        <w:rPr>
+          <w:b/>
+        </w:rPr>
+        <w:t>Валерий Викторович</w:t>
       </w:r>
     </w:p>
     <w:p>
@@ -53,16 +69,66 @@
         <w:t>Задачи</w:t>
       </w:r>
     </w:p>
-    <w:p>
-      <w:r>
-        <w:t>PC Name: ПК 10</w:t>
-      </w:r>
-    </w:p>
-    <w:p>
-      <w:r>
-        <w:t>Task Description: Установка ПО</w:t>
-      </w:r>
-    </w:p>
+    <w:tbl>
+      <w:tblPr>
+        <w:tblW w:type="auto" w:w="0"/>
+        <w:tblLook w:firstColumn="1" w:firstRow="1" w:lastColumn="0" w:lastRow="0" w:noHBand="0" w:noVBand="1" w:val="04A0"/>
+      </w:tblPr>
+      <w:tblGrid>
+        <w:gridCol w:w="4320"/>
+        <w:gridCol w:w="4320"/>
+      </w:tblGrid>
+      <w:tr>
+        <w:tc>
+          <w:tcPr>
+            <w:tcW w:type="dxa" w:w="4320"/>
+          </w:tcPr>
+          <w:p>
+            <w:r>
+              <w:rPr>
+                <w:b/>
+              </w:rPr>
+              <w:t>Компьютер</w:t>
+            </w:r>
+          </w:p>
+        </w:tc>
+        <w:tc>
+          <w:tcPr>
+            <w:tcW w:type="dxa" w:w="4320"/>
+          </w:tcPr>
+          <w:p>
+            <w:r>
+              <w:rPr>
+                <w:b/>
+              </w:rPr>
+              <w:t>Описание задачи</w:t>
+            </w:r>
+          </w:p>
+        </w:tc>
+      </w:tr>
+      <w:tr>
+        <w:tc>
+          <w:tcPr>
+            <w:tcW w:type="dxa" w:w="4320"/>
+          </w:tcPr>
+          <w:p>
+            <w:r>
+              <w:t>ПК 10</w:t>
+            </w:r>
+          </w:p>
+        </w:tc>
+        <w:tc>
+          <w:tcPr>
+            <w:tcW w:type="dxa" w:w="4320"/>
+          </w:tcPr>
+          <w:p>
+            <w:r>
+              <w:t>Установка ПО</w:t>
+            </w:r>
+          </w:p>
+        </w:tc>
+      </w:tr>
+    </w:tbl>
     <w:sectPr>
       <w:pgSz w:w="12240" w:h="15840"/>
       <w:pgMar w:top="1440" w:right="1800" w:bottom="1440" w:left="1800" w:header="720" w:footer="720" w:gutter="0"/>

</xml_diff>

<commit_message>
little fixes, started work with Notification component
</commit_message>
<xml_diff>
--- a/server/reports/report_1.docx
+++ b/server/reports/report_1.docx
@@ -75,7 +75,7 @@
         <w:t xml:space="preserve">Номер аудитории: </w:t>
       </w:r>
       <w:r>
-        <w:t>43</w:t>
+        <w:t>42</w:t>
       </w:r>
     </w:p>
     <w:p>
@@ -86,7 +86,7 @@
         <w:t xml:space="preserve">Отчетный период: </w:t>
       </w:r>
       <w:r>
-        <w:t>с 18.05.2024 по 21.05.2024</w:t>
+        <w:t>с 18.05.2024 по 01.06.2024</w:t>
       </w:r>
     </w:p>
     <w:p>
@@ -152,7 +152,7 @@
           </w:tcPr>
           <w:p>
             <w:r>
-              <w:t>dsfg</w:t>
+              <w:t>dfgs</w:t>
             </w:r>
           </w:p>
         </w:tc>
@@ -162,7 +162,7 @@
           </w:tcPr>
           <w:p>
             <w:r>
-              <w:t>dsfg</w:t>
+              <w:t>sdfgdsfg</w:t>
             </w:r>
           </w:p>
         </w:tc>

</xml_diff>

<commit_message>
changed text on report download button and much more
</commit_message>
<xml_diff>
--- a/server/reports/report_1.docx
+++ b/server/reports/report_1.docx
@@ -75,7 +75,7 @@
         <w:t xml:space="preserve">Номер аудитории: </w:t>
       </w:r>
       <w:r>
-        <w:t>42</w:t>
+        <w:t>43</w:t>
       </w:r>
     </w:p>
     <w:p>
@@ -86,7 +86,7 @@
         <w:t xml:space="preserve">Отчетный период: </w:t>
       </w:r>
       <w:r>
-        <w:t>с 18.05.2024 по 01.06.2024</w:t>
+        <w:t>с 03.06.2024 по 13.06.2024</w:t>
       </w:r>
     </w:p>
     <w:p>
@@ -152,7 +152,7 @@
           </w:tcPr>
           <w:p>
             <w:r>
-              <w:t>dfgs</w:t>
+              <w:t>ПК №1</w:t>
             </w:r>
           </w:p>
         </w:tc>
@@ -162,7 +162,7 @@
           </w:tcPr>
           <w:p>
             <w:r>
-              <w:t>sdfgdsfg</w:t>
+              <w:t>Установка новые драйвера</w:t>
             </w:r>
           </w:p>
         </w:tc>

</xml_diff>